<commit_message>
quase finalizada a home
</commit_message>
<xml_diff>
--- a/Documentação/Documentação Projeto Pessoal.docx
+++ b/Documentação/Documentação Projeto Pessoal.docx
@@ -379,6 +379,267 @@
       <w:pPr>
         <w:rPr>
           <w:rFonts w:ascii="Arial Narrow" w:hAnsi="Arial Narrow"/>
+          <w:b/>
+          <w:sz w:val="24"/>
+          <w:szCs w:val="24"/>
+        </w:rPr>
+      </w:pPr>
+      <w:r>
+        <w:rPr>
+          <w:rFonts w:ascii="Arial Narrow" w:hAnsi="Arial Narrow"/>
+          <w:b/>
+          <w:sz w:val="24"/>
+          <w:szCs w:val="24"/>
+        </w:rPr>
+        <w:t>Quantidade de academias por estado e região</w:t>
+      </w:r>
+      <w:r>
+        <w:rPr>
+          <w:rFonts w:ascii="Arial Narrow" w:hAnsi="Arial Narrow"/>
+          <w:noProof/>
+          <w:sz w:val="24"/>
+          <w:szCs w:val="24"/>
+          <w:lang w:eastAsia="pt-BR"/>
+        </w:rPr>
+        <w:drawing>
+          <wp:inline distT="0" distB="0" distL="0" distR="0" wp14:anchorId="09ED37F3" wp14:editId="680039BA">
+            <wp:extent cx="6336030" cy="3051175"/>
+            <wp:effectExtent l="0" t="0" r="7620" b="0"/>
+            <wp:docPr id="1" name="Imagem 1"/>
+            <wp:cNvGraphicFramePr>
+              <a:graphicFrameLocks xmlns:a="http://schemas.openxmlformats.org/drawingml/2006/main" noChangeAspect="1"/>
+            </wp:cNvGraphicFramePr>
+            <a:graphic xmlns:a="http://schemas.openxmlformats.org/drawingml/2006/main">
+              <a:graphicData uri="http://schemas.openxmlformats.org/drawingml/2006/picture">
+                <pic:pic xmlns:pic="http://schemas.openxmlformats.org/drawingml/2006/picture">
+                  <pic:nvPicPr>
+                    <pic:cNvPr id="1" name="Grafico-Cortex-1b.jpg"/>
+                    <pic:cNvPicPr/>
+                  </pic:nvPicPr>
+                  <pic:blipFill>
+                    <a:blip r:embed="rId10">
+                      <a:extLst>
+                        <a:ext uri="{28A0092B-C50C-407E-A947-70E740481C1C}">
+                          <a14:useLocalDpi xmlns:a14="http://schemas.microsoft.com/office/drawing/2010/main" val="0"/>
+                        </a:ext>
+                      </a:extLst>
+                    </a:blip>
+                    <a:stretch>
+                      <a:fillRect/>
+                    </a:stretch>
+                  </pic:blipFill>
+                  <pic:spPr>
+                    <a:xfrm>
+                      <a:off x="0" y="0"/>
+                      <a:ext cx="6336030" cy="3051175"/>
+                    </a:xfrm>
+                    <a:prstGeom prst="rect">
+                      <a:avLst/>
+                    </a:prstGeom>
+                  </pic:spPr>
+                </pic:pic>
+              </a:graphicData>
+            </a:graphic>
+          </wp:inline>
+        </w:drawing>
+      </w:r>
+    </w:p>
+    <w:p>
+      <w:pPr>
+        <w:rPr>
+          <w:rFonts w:ascii="Open Sans" w:hAnsi="Open Sans"/>
+          <w:color w:val="000000"/>
+          <w:sz w:val="31"/>
+          <w:szCs w:val="31"/>
+          <w:shd w:val="clear" w:color="auto" w:fill="FFFFFF"/>
+        </w:rPr>
+      </w:pPr>
+      <w:r>
+        <w:rPr>
+          <w:rFonts w:ascii="Open Sans" w:hAnsi="Open Sans"/>
+          <w:color w:val="000000"/>
+          <w:sz w:val="31"/>
+          <w:szCs w:val="31"/>
+          <w:shd w:val="clear" w:color="auto" w:fill="FFFFFF"/>
+        </w:rPr>
+        <w:t>Os estados com maior número de academias respectivamente são: São Paulo (6.496), Minas Gerais (3.684), Rio de Janeiro (2.098), Bahia (1.995) e Rio Grande do Sul (1.963).</w:t>
+      </w:r>
+    </w:p>
+    <w:p>
+      <w:pPr>
+        <w:rPr>
+          <w:rFonts w:ascii="Open Sans" w:hAnsi="Open Sans"/>
+          <w:color w:val="000000"/>
+          <w:sz w:val="31"/>
+          <w:szCs w:val="31"/>
+          <w:shd w:val="clear" w:color="auto" w:fill="FFFFFF"/>
+        </w:rPr>
+      </w:pPr>
+    </w:p>
+    <w:p>
+      <w:pPr>
+        <w:rPr>
+          <w:rFonts w:ascii="Arial Narrow" w:hAnsi="Arial Narrow"/>
+          <w:sz w:val="24"/>
+          <w:szCs w:val="24"/>
+        </w:rPr>
+      </w:pPr>
+    </w:p>
+    <w:p>
+      <w:pPr>
+        <w:rPr>
+          <w:rFonts w:ascii="Arial Narrow" w:hAnsi="Arial Narrow"/>
+          <w:sz w:val="24"/>
+          <w:szCs w:val="24"/>
+        </w:rPr>
+      </w:pPr>
+    </w:p>
+    <w:p>
+      <w:pPr>
+        <w:rPr>
+          <w:rFonts w:ascii="Arial Narrow" w:hAnsi="Arial Narrow"/>
+          <w:sz w:val="24"/>
+          <w:szCs w:val="24"/>
+        </w:rPr>
+      </w:pPr>
+    </w:p>
+    <w:p>
+      <w:pPr>
+        <w:rPr>
+          <w:rFonts w:ascii="Arial Narrow" w:hAnsi="Arial Narrow"/>
+          <w:sz w:val="24"/>
+          <w:szCs w:val="24"/>
+        </w:rPr>
+      </w:pPr>
+    </w:p>
+    <w:p>
+      <w:pPr>
+        <w:rPr>
+          <w:rFonts w:ascii="Arial Narrow" w:hAnsi="Arial Narrow"/>
+          <w:sz w:val="24"/>
+          <w:szCs w:val="24"/>
+        </w:rPr>
+      </w:pPr>
+    </w:p>
+    <w:p>
+      <w:pPr>
+        <w:rPr>
+          <w:rFonts w:ascii="Arial Narrow" w:hAnsi="Arial Narrow"/>
+          <w:sz w:val="24"/>
+          <w:szCs w:val="24"/>
+        </w:rPr>
+      </w:pPr>
+    </w:p>
+    <w:p>
+      <w:pPr>
+        <w:rPr>
+          <w:rFonts w:ascii="Arial Narrow" w:hAnsi="Arial Narrow"/>
+          <w:sz w:val="24"/>
+          <w:szCs w:val="24"/>
+        </w:rPr>
+      </w:pPr>
+    </w:p>
+    <w:p>
+      <w:pPr>
+        <w:rPr>
+          <w:rFonts w:ascii="Arial Narrow" w:hAnsi="Arial Narrow"/>
+          <w:sz w:val="24"/>
+          <w:szCs w:val="24"/>
+        </w:rPr>
+      </w:pPr>
+    </w:p>
+    <w:p>
+      <w:pPr>
+        <w:rPr>
+          <w:rFonts w:ascii="Arial Narrow" w:hAnsi="Arial Narrow"/>
+          <w:sz w:val="24"/>
+          <w:szCs w:val="24"/>
+        </w:rPr>
+      </w:pPr>
+      <w:r>
+        <w:rPr>
+          <w:rFonts w:ascii="Arial Narrow" w:hAnsi="Arial Narrow"/>
+          <w:b/>
+          <w:sz w:val="24"/>
+          <w:szCs w:val="24"/>
+        </w:rPr>
+        <w:lastRenderedPageBreak/>
+        <w:t>Pessoas com 18 anos ou mais de idade que referem diagnóstico de depressão</w:t>
+      </w:r>
+      <w:r>
+        <w:rPr>
+          <w:rFonts w:ascii="Arial Narrow" w:hAnsi="Arial Narrow"/>
+          <w:b/>
+          <w:sz w:val="24"/>
+          <w:szCs w:val="24"/>
+        </w:rPr>
+        <w:t xml:space="preserve"> </w:t>
+      </w:r>
+      <w:r>
+        <w:rPr>
+          <w:rFonts w:ascii="Arial Narrow" w:hAnsi="Arial Narrow"/>
+          <w:b/>
+          <w:sz w:val="24"/>
+          <w:szCs w:val="24"/>
+        </w:rPr>
+        <w:t xml:space="preserve">por profissional de saúde mental, por </w:t>
+      </w:r>
+      <w:r>
+        <w:rPr>
+          <w:rFonts w:ascii="Arial Narrow" w:hAnsi="Arial Narrow"/>
+          <w:b/>
+          <w:sz w:val="24"/>
+          <w:szCs w:val="24"/>
+        </w:rPr>
+        <w:t>sexo – Brasil, 2013 e 2019 (%)¹.</w:t>
+      </w:r>
+      <w:r>
+        <w:rPr>
+          <w:rFonts w:ascii="Arial Narrow" w:hAnsi="Arial Narrow"/>
+          <w:sz w:val="24"/>
+          <w:szCs w:val="24"/>
+        </w:rPr>
+        <w:drawing>
+          <wp:inline distT="0" distB="0" distL="0" distR="0" wp14:anchorId="106A5B2C" wp14:editId="5B38616D">
+            <wp:extent cx="5658640" cy="2581635"/>
+            <wp:effectExtent l="0" t="0" r="0" b="9525"/>
+            <wp:docPr id="2" name="Imagem 2"/>
+            <wp:cNvGraphicFramePr>
+              <a:graphicFrameLocks xmlns:a="http://schemas.openxmlformats.org/drawingml/2006/main" noChangeAspect="1"/>
+            </wp:cNvGraphicFramePr>
+            <a:graphic xmlns:a="http://schemas.openxmlformats.org/drawingml/2006/main">
+              <a:graphicData uri="http://schemas.openxmlformats.org/drawingml/2006/picture">
+                <pic:pic xmlns:pic="http://schemas.openxmlformats.org/drawingml/2006/picture">
+                  <pic:nvPicPr>
+                    <pic:cNvPr id="1" name=""/>
+                    <pic:cNvPicPr/>
+                  </pic:nvPicPr>
+                  <pic:blipFill>
+                    <a:blip r:embed="rId11"/>
+                    <a:stretch>
+                      <a:fillRect/>
+                    </a:stretch>
+                  </pic:blipFill>
+                  <pic:spPr>
+                    <a:xfrm>
+                      <a:off x="0" y="0"/>
+                      <a:ext cx="5658640" cy="2581635"/>
+                    </a:xfrm>
+                    <a:prstGeom prst="rect">
+                      <a:avLst/>
+                    </a:prstGeom>
+                  </pic:spPr>
+                </pic:pic>
+              </a:graphicData>
+            </a:graphic>
+          </wp:inline>
+        </w:drawing>
+      </w:r>
+    </w:p>
+    <w:p>
+      <w:pPr>
+        <w:rPr>
+          <w:rFonts w:ascii="Arial Narrow" w:hAnsi="Arial Narrow"/>
           <w:sz w:val="24"/>
           <w:szCs w:val="24"/>
         </w:rPr>
@@ -785,6 +1046,8 @@
           <w:szCs w:val="24"/>
         </w:rPr>
       </w:pPr>
+      <w:bookmarkStart w:id="0" w:name="_GoBack"/>
+      <w:bookmarkEnd w:id="0"/>
     </w:p>
     <w:p>
       <w:pPr>
@@ -1271,9 +1534,37 @@
           <w:szCs w:val="24"/>
         </w:rPr>
       </w:pPr>
-      <w:r>
+    </w:p>
+    <w:p>
+      <w:pPr>
         <w:rPr>
           <w:rFonts w:ascii="Arial Narrow" w:eastAsiaTheme="minorEastAsia" w:hAnsi="Arial Narrow"/>
+          <w:b/>
+          <w:sz w:val="24"/>
+          <w:szCs w:val="24"/>
+        </w:rPr>
+      </w:pPr>
+      <w:r>
+        <w:rPr>
+          <w:rFonts w:ascii="Arial Narrow" w:eastAsiaTheme="minorEastAsia" w:hAnsi="Arial Narrow"/>
+          <w:b/>
+          <w:sz w:val="24"/>
+          <w:szCs w:val="24"/>
+        </w:rPr>
+        <w:t>Contexto</w:t>
+      </w:r>
+    </w:p>
+    <w:p>
+      <w:pPr>
+        <w:rPr>
+          <w:rFonts w:ascii="Arial Narrow" w:eastAsiaTheme="minorEastAsia" w:hAnsi="Arial Narrow"/>
+          <w:sz w:val="24"/>
+          <w:szCs w:val="24"/>
+        </w:rPr>
+      </w:pPr>
+      <w:r>
+        <w:rPr>
+          <w:rFonts w:ascii="Arial Narrow" w:eastAsiaTheme="minorEastAsia" w:hAnsi="Arial Narrow"/>
           <w:sz w:val="24"/>
           <w:szCs w:val="24"/>
         </w:rPr>
@@ -1290,10 +1581,11 @@
       <w:r>
         <w:rPr>
           <w:rFonts w:ascii="Arial Narrow" w:eastAsiaTheme="minorEastAsia" w:hAnsi="Arial Narrow"/>
-          <w:sz w:val="24"/>
-          <w:szCs w:val="24"/>
-        </w:rPr>
-        <w:t xml:space="preserve">Minha </w:t>
+          <w:color w:val="FF0000"/>
+          <w:sz w:val="24"/>
+          <w:szCs w:val="24"/>
+        </w:rPr>
+        <w:t>Minha intenção com esse projeto é propagar e incentivar a prática da musculação para benefícios mentais.</w:t>
       </w:r>
       <w:r>
         <w:rPr>
@@ -1301,53 +1593,72 @@
           <w:sz w:val="24"/>
           <w:szCs w:val="24"/>
         </w:rPr>
-        <w:t>intenção com esse projeto é propagar e incentivar a prática da musculação para benefícios mentais. Apesar da musculação de trazer vários benefícios físicos que já são muito populares, como foi mostrado no contexto, os benefícios psicológicos originados da musculação vão muito além da melhora da autoestima.</w:t>
-      </w:r>
-    </w:p>
-    <w:p>
-      <w:pPr>
-        <w:rPr>
-          <w:rFonts w:ascii="Arial Narrow" w:hAnsi="Arial Narrow"/>
-          <w:sz w:val="24"/>
-          <w:szCs w:val="24"/>
-        </w:rPr>
-      </w:pPr>
-    </w:p>
-    <w:p>
-      <w:pPr>
-        <w:rPr>
-          <w:rFonts w:ascii="Arial Narrow" w:hAnsi="Arial Narrow"/>
-          <w:sz w:val="24"/>
-          <w:szCs w:val="24"/>
-        </w:rPr>
-      </w:pPr>
-    </w:p>
-    <w:p>
-      <w:pPr>
-        <w:rPr>
-          <w:rFonts w:ascii="Arial Narrow" w:hAnsi="Arial Narrow"/>
-          <w:sz w:val="24"/>
-          <w:szCs w:val="24"/>
-        </w:rPr>
-      </w:pPr>
-    </w:p>
-    <w:p>
-      <w:pPr>
-        <w:rPr>
-          <w:rFonts w:ascii="Arial Narrow" w:hAnsi="Arial Narrow"/>
-          <w:sz w:val="24"/>
-          <w:szCs w:val="24"/>
-        </w:rPr>
-      </w:pPr>
-    </w:p>
-    <w:p>
-      <w:pPr>
-        <w:rPr>
-          <w:rFonts w:ascii="Arial Narrow" w:hAnsi="Arial Narrow"/>
-          <w:sz w:val="24"/>
-          <w:szCs w:val="24"/>
-        </w:rPr>
-      </w:pPr>
+        <w:t xml:space="preserve"> Apesar da musculação de trazer vários benefícios físicos que já são muito populares, como foi mostrado no contexto, os benefícios psicológicos originados da musculação vão muito além da melhora da autoestima.</w:t>
+      </w:r>
+    </w:p>
+    <w:p>
+      <w:pPr>
+        <w:rPr>
+          <w:rFonts w:ascii="Arial Narrow" w:hAnsi="Arial Narrow"/>
+          <w:sz w:val="24"/>
+          <w:szCs w:val="24"/>
+        </w:rPr>
+      </w:pPr>
+    </w:p>
+    <w:p>
+      <w:pPr>
+        <w:rPr>
+          <w:rFonts w:ascii="Arial Narrow" w:hAnsi="Arial Narrow"/>
+          <w:sz w:val="24"/>
+          <w:szCs w:val="24"/>
+        </w:rPr>
+      </w:pPr>
+    </w:p>
+    <w:p>
+      <w:pPr>
+        <w:rPr>
+          <w:rFonts w:ascii="Arial Narrow" w:hAnsi="Arial Narrow"/>
+          <w:sz w:val="24"/>
+          <w:szCs w:val="24"/>
+        </w:rPr>
+      </w:pPr>
+    </w:p>
+    <w:p>
+      <w:pPr>
+        <w:rPr>
+          <w:rFonts w:ascii="Arial Narrow" w:hAnsi="Arial Narrow"/>
+          <w:sz w:val="24"/>
+          <w:szCs w:val="24"/>
+        </w:rPr>
+      </w:pPr>
+    </w:p>
+    <w:p>
+      <w:pPr>
+        <w:rPr>
+          <w:rFonts w:ascii="Arial Narrow" w:hAnsi="Arial Narrow"/>
+          <w:sz w:val="24"/>
+          <w:szCs w:val="24"/>
+        </w:rPr>
+      </w:pPr>
+    </w:p>
+    <w:p>
+      <w:pPr>
+        <w:rPr>
+          <w:rFonts w:ascii="Arial Narrow" w:hAnsi="Arial Narrow"/>
+          <w:b/>
+          <w:sz w:val="24"/>
+          <w:szCs w:val="24"/>
+        </w:rPr>
+      </w:pPr>
+      <w:r>
+        <w:rPr>
+          <w:rFonts w:ascii="Arial Narrow" w:hAnsi="Arial Narrow"/>
+          <w:b/>
+          <w:sz w:val="24"/>
+          <w:szCs w:val="24"/>
+        </w:rPr>
+        <w:t>Justificativa</w:t>
+      </w:r>
     </w:p>
     <w:p>
       <w:pPr>
@@ -1622,8 +1933,6 @@
         </w:rPr>
         <w:t>- É necessário ter um usuário para conseguir acessar o website.</w:t>
       </w:r>
-      <w:bookmarkStart w:id="0" w:name="_GoBack"/>
-      <w:bookmarkEnd w:id="0"/>
     </w:p>
     <w:p>
       <w:pPr>
@@ -1658,6 +1967,7 @@
           <w:sz w:val="24"/>
           <w:szCs w:val="24"/>
         </w:rPr>
+        <w:lastRenderedPageBreak/>
         <w:t>Restrições:</w:t>
       </w:r>
     </w:p>
@@ -1679,9 +1989,9 @@
       </w:r>
     </w:p>
     <w:sectPr>
-      <w:headerReference w:type="even" r:id="rId10"/>
-      <w:headerReference w:type="default" r:id="rId11"/>
-      <w:headerReference w:type="first" r:id="rId12"/>
+      <w:headerReference w:type="even" r:id="rId12"/>
+      <w:headerReference w:type="default" r:id="rId13"/>
+      <w:headerReference w:type="first" r:id="rId14"/>
       <w:pgSz w:w="11906" w:h="16838" w:code="9"/>
       <w:pgMar w:top="964" w:right="964" w:bottom="964" w:left="964" w:header="709" w:footer="709" w:gutter="0"/>
       <w:cols w:space="708"/>
@@ -2793,26 +3103,6 @@
 </file>
 
 <file path=customXml/item1.xml><?xml version="1.0" encoding="utf-8"?>
-<?mso-contentType ?>
-<FormTemplates xmlns="http://schemas.microsoft.com/sharepoint/v3/contenttype/forms">
-  <Display>DocumentLibraryForm</Display>
-  <Edit>DocumentLibraryForm</Edit>
-  <New>DocumentLibraryForm</New>
-</FormTemplates>
-</file>
-
-<file path=customXml/item2.xml><?xml version="1.0" encoding="utf-8"?>
-<p:properties xmlns:p="http://schemas.microsoft.com/office/2006/metadata/properties" xmlns:xsi="http://www.w3.org/2001/XMLSchema-instance" xmlns:pc="http://schemas.microsoft.com/office/infopath/2007/PartnerControls">
-  <documentManagement>
-    <TaxCatchAll xmlns="3a4e4427-cde3-4c77-b560-cddfe4328453" xsi:nil="true"/>
-    <lcf76f155ced4ddcb4097134ff3c332f xmlns="7e3e0be5-176d-46b8-96a4-5fa1080099c9">
-      <Terms xmlns="http://schemas.microsoft.com/office/infopath/2007/PartnerControls"/>
-    </lcf76f155ced4ddcb4097134ff3c332f>
-  </documentManagement>
-</p:properties>
-</file>
-
-<file path=customXml/item3.xml><?xml version="1.0" encoding="utf-8"?>
 <ct:contentTypeSchema xmlns:ct="http://schemas.microsoft.com/office/2006/metadata/contentType" xmlns:ma="http://schemas.microsoft.com/office/2006/metadata/properties/metaAttributes" ct:_="" ma:_="" ma:contentTypeName="Documento" ma:contentTypeID="0x0101009D768EA48589C1409C8878E742FE8963" ma:contentTypeVersion="10" ma:contentTypeDescription="Crie um novo documento." ma:contentTypeScope="" ma:versionID="4fb1d891396d675ae9b1b21f4b5d19c1">
   <xsd:schema xmlns:xsd="http://www.w3.org/2001/XMLSchema" xmlns:xs="http://www.w3.org/2001/XMLSchema" xmlns:p="http://schemas.microsoft.com/office/2006/metadata/properties" xmlns:ns2="7e3e0be5-176d-46b8-96a4-5fa1080099c9" xmlns:ns3="3a4e4427-cde3-4c77-b560-cddfe4328453" targetNamespace="http://schemas.microsoft.com/office/2006/metadata/properties" ma:root="true" ma:fieldsID="2b69c74bccda8a66fe9d414f6040273c" ns2:_="" ns3:_="">
     <xsd:import namespace="7e3e0be5-176d-46b8-96a4-5fa1080099c9"/>
@@ -3001,30 +3291,31 @@
 </ct:contentTypeSchema>
 </file>
 
+<file path=customXml/item2.xml><?xml version="1.0" encoding="utf-8"?>
+<p:properties xmlns:p="http://schemas.microsoft.com/office/2006/metadata/properties" xmlns:xsi="http://www.w3.org/2001/XMLSchema-instance" xmlns:pc="http://schemas.microsoft.com/office/infopath/2007/PartnerControls">
+  <documentManagement>
+    <TaxCatchAll xmlns="3a4e4427-cde3-4c77-b560-cddfe4328453" xsi:nil="true"/>
+    <lcf76f155ced4ddcb4097134ff3c332f xmlns="7e3e0be5-176d-46b8-96a4-5fa1080099c9">
+      <Terms xmlns="http://schemas.microsoft.com/office/infopath/2007/PartnerControls"/>
+    </lcf76f155ced4ddcb4097134ff3c332f>
+  </documentManagement>
+</p:properties>
+</file>
+
+<file path=customXml/item3.xml><?xml version="1.0" encoding="utf-8"?>
+<?mso-contentType ?>
+<FormTemplates xmlns="http://schemas.microsoft.com/sharepoint/v3/contenttype/forms">
+  <Display>DocumentLibraryForm</Display>
+  <Edit>DocumentLibraryForm</Edit>
+  <New>DocumentLibraryForm</New>
+</FormTemplates>
+</file>
+
 <file path=customXml/item4.xml><?xml version="1.0" encoding="utf-8"?>
 <b:Sources xmlns:b="http://schemas.openxmlformats.org/officeDocument/2006/bibliography" xmlns="http://schemas.openxmlformats.org/officeDocument/2006/bibliography" SelectedStyle="\APASixthEditionOfficeOnline.xsl" StyleName="APA" Version="6"/>
 </file>
 
 <file path=customXml/itemProps1.xml><?xml version="1.0" encoding="utf-8"?>
-<ds:datastoreItem xmlns:ds="http://schemas.openxmlformats.org/officeDocument/2006/customXml" ds:itemID="{92A15A20-387F-48FC-A658-09C6AB4D953B}">
-  <ds:schemaRefs>
-    <ds:schemaRef ds:uri="http://schemas.microsoft.com/sharepoint/v3/contenttype/forms"/>
-  </ds:schemaRefs>
-</ds:datastoreItem>
-</file>
-
-<file path=customXml/itemProps2.xml><?xml version="1.0" encoding="utf-8"?>
-<ds:datastoreItem xmlns:ds="http://schemas.openxmlformats.org/officeDocument/2006/customXml" ds:itemID="{CC9ED2EC-BC9D-441F-BF8A-0F093B092BC5}">
-  <ds:schemaRefs>
-    <ds:schemaRef ds:uri="http://schemas.microsoft.com/office/2006/metadata/properties"/>
-    <ds:schemaRef ds:uri="http://schemas.microsoft.com/office/infopath/2007/PartnerControls"/>
-    <ds:schemaRef ds:uri="3a4e4427-cde3-4c77-b560-cddfe4328453"/>
-    <ds:schemaRef ds:uri="7e3e0be5-176d-46b8-96a4-5fa1080099c9"/>
-  </ds:schemaRefs>
-</ds:datastoreItem>
-</file>
-
-<file path=customXml/itemProps3.xml><?xml version="1.0" encoding="utf-8"?>
 <ds:datastoreItem xmlns:ds="http://schemas.openxmlformats.org/officeDocument/2006/customXml" ds:itemID="{0938B3C2-69C6-4902-8DB9-9ED3AAD15054}">
   <ds:schemaRefs>
     <ds:schemaRef ds:uri="http://schemas.microsoft.com/office/2006/metadata/contentType"/>
@@ -3043,8 +3334,27 @@
 </ds:datastoreItem>
 </file>
 
+<file path=customXml/itemProps2.xml><?xml version="1.0" encoding="utf-8"?>
+<ds:datastoreItem xmlns:ds="http://schemas.openxmlformats.org/officeDocument/2006/customXml" ds:itemID="{CC9ED2EC-BC9D-441F-BF8A-0F093B092BC5}">
+  <ds:schemaRefs>
+    <ds:schemaRef ds:uri="http://schemas.microsoft.com/office/2006/metadata/properties"/>
+    <ds:schemaRef ds:uri="http://schemas.microsoft.com/office/infopath/2007/PartnerControls"/>
+    <ds:schemaRef ds:uri="3a4e4427-cde3-4c77-b560-cddfe4328453"/>
+    <ds:schemaRef ds:uri="7e3e0be5-176d-46b8-96a4-5fa1080099c9"/>
+  </ds:schemaRefs>
+</ds:datastoreItem>
+</file>
+
+<file path=customXml/itemProps3.xml><?xml version="1.0" encoding="utf-8"?>
+<ds:datastoreItem xmlns:ds="http://schemas.openxmlformats.org/officeDocument/2006/customXml" ds:itemID="{92A15A20-387F-48FC-A658-09C6AB4D953B}">
+  <ds:schemaRefs>
+    <ds:schemaRef ds:uri="http://schemas.microsoft.com/sharepoint/v3/contenttype/forms"/>
+  </ds:schemaRefs>
+</ds:datastoreItem>
+</file>
+
 <file path=customXml/itemProps4.xml><?xml version="1.0" encoding="utf-8"?>
-<ds:datastoreItem xmlns:ds="http://schemas.openxmlformats.org/officeDocument/2006/customXml" ds:itemID="{E948CC5E-EB20-46E6-AD9C-9F95BFAA7AED}">
+<ds:datastoreItem xmlns:ds="http://schemas.openxmlformats.org/officeDocument/2006/customXml" ds:itemID="{07C3DDAA-B904-4248-8C5E-3EC77EDB482C}">
   <ds:schemaRefs>
     <ds:schemaRef ds:uri="http://schemas.openxmlformats.org/officeDocument/2006/bibliography"/>
   </ds:schemaRefs>

</xml_diff>